<commit_message>
Correcion definitiva de los puntos
</commit_message>
<xml_diff>
--- a/Lista de chequeo  (3).docx
+++ b/Lista de chequeo  (3).docx
@@ -418,42 +418,30 @@
               <w:t>Cuadros del tablero =&gt; 9 átomos (</w:t>
             </w:r>
             <w:r>
-              <w:t>1</w:t>
-            </w:r>
-            <w:r>
-              <w:t xml:space="preserve">: </w:t>
-            </w:r>
-            <w:r>
-              <w:t xml:space="preserve">si </w:t>
-            </w:r>
-            <w:r>
-              <w:t xml:space="preserve">hay </w:t>
+              <w:t>x</w:t>
+            </w:r>
+            <w:r>
+              <w:t xml:space="preserve">: si hay </w:t>
             </w:r>
             <w:proofErr w:type="gramStart"/>
             <w:r>
-              <w:t xml:space="preserve">un </w:t>
-            </w:r>
-            <w:r>
-              <w:t>equis</w:t>
+              <w:t>un equis</w:t>
             </w:r>
             <w:proofErr w:type="gramEnd"/>
             <w:r>
               <w:t xml:space="preserve">; </w:t>
             </w:r>
             <w:r>
-              <w:t>2</w:t>
-            </w:r>
-            <w:r>
-              <w:t xml:space="preserve">: </w:t>
-            </w:r>
-            <w:r>
-              <w:t xml:space="preserve">si </w:t>
-            </w:r>
-            <w:r>
-              <w:t>hay c</w:t>
-            </w:r>
-            <w:r>
-              <w:t xml:space="preserve">irculo, 3 si </w:t>
+              <w:t>o</w:t>
+            </w:r>
+            <w:r>
+              <w:t xml:space="preserve">: si hay circulo, </w:t>
+            </w:r>
+            <w:r>
+              <w:t>~</w:t>
+            </w:r>
+            <w:r>
+              <w:t xml:space="preserve"> si </w:t>
             </w:r>
             <w:proofErr w:type="spellStart"/>
             <w:r>
@@ -482,36 +470,12 @@
               <w:spacing w:line="256" w:lineRule="auto"/>
             </w:pPr>
             <w:r>
-              <w:t xml:space="preserve">Exactamente </w:t>
-            </w:r>
-            <w:r>
-              <w:t>9 figuras</w:t>
-            </w:r>
-            <w:r>
-              <w:t xml:space="preserve"> en el tablero =&gt; Cláusulas con 9 literales</w:t>
-            </w:r>
-          </w:p>
-          <w:p>
-            <w:r>
-              <w:t xml:space="preserve">Reglas de </w:t>
-            </w:r>
-            <w:r>
-              <w:t>ubicación de equis</w:t>
-            </w:r>
-            <w:r>
-              <w:t xml:space="preserve"> =&gt; Fórmulas “Sí …, entonces …” con antecedente casilla donde </w:t>
-            </w:r>
-            <w:r>
-              <w:t>se encuentra un circulo</w:t>
-            </w:r>
-            <w:r>
-              <w:t xml:space="preserve"> y consecuente casilla</w:t>
-            </w:r>
-            <w:r>
-              <w:t>(s) donde deberíamos colocar equis(x)</w:t>
-            </w:r>
-            <w:r>
-              <w:t>.</w:t>
+              <w:t>Exactamente 9 figuras en el tablero =&gt; Cláusulas con 9 literales</w:t>
+            </w:r>
+          </w:p>
+          <w:p>
+            <w:r>
+              <w:t>Reglas de ubicación de equis =&gt; Fórmulas “Sí …, entonces …” con antecedente casilla donde se encuentra un circulo y consecuente casilla(s) donde deberíamos colocar equis(x).</w:t>
             </w:r>
           </w:p>
         </w:tc>
@@ -713,7 +677,6 @@
                 <w:p>
                   <w:pPr>
                     <w:spacing w:after="0" w:line="240" w:lineRule="auto"/>
-                    <w:jc w:val="right"/>
                     <w:rPr>
                       <w:rFonts w:ascii="Calibri" w:eastAsia="Times New Roman" w:hAnsi="Calibri" w:cs="Calibri"/>
                       <w:color w:val="000000"/>
@@ -726,7 +689,7 @@
                       <w:color w:val="000000"/>
                       <w:lang w:eastAsia="es-CO"/>
                     </w:rPr>
-                    <w:t>1</w:t>
+                    <w:t>1x</w:t>
                   </w:r>
                 </w:p>
               </w:tc>
@@ -747,7 +710,6 @@
                 <w:p>
                   <w:pPr>
                     <w:spacing w:after="0" w:line="240" w:lineRule="auto"/>
-                    <w:jc w:val="right"/>
                     <w:rPr>
                       <w:rFonts w:ascii="Calibri" w:eastAsia="Times New Roman" w:hAnsi="Calibri" w:cs="Calibri"/>
                       <w:color w:val="000000"/>
@@ -760,7 +722,7 @@
                       <w:color w:val="000000"/>
                       <w:lang w:eastAsia="es-CO"/>
                     </w:rPr>
-                    <w:t>2</w:t>
+                    <w:t>2o</w:t>
                   </w:r>
                 </w:p>
               </w:tc>
@@ -781,7 +743,6 @@
                 <w:p>
                   <w:pPr>
                     <w:spacing w:after="0" w:line="240" w:lineRule="auto"/>
-                    <w:jc w:val="right"/>
                     <w:rPr>
                       <w:rFonts w:ascii="Calibri" w:eastAsia="Times New Roman" w:hAnsi="Calibri" w:cs="Calibri"/>
                       <w:color w:val="000000"/>
@@ -794,7 +755,7 @@
                       <w:color w:val="000000"/>
                       <w:lang w:eastAsia="es-CO"/>
                     </w:rPr>
-                    <w:t>2</w:t>
+                    <w:t>3o</w:t>
                   </w:r>
                 </w:p>
               </w:tc>
@@ -815,7 +776,6 @@
                 <w:p>
                   <w:pPr>
                     <w:spacing w:after="0" w:line="240" w:lineRule="auto"/>
-                    <w:jc w:val="right"/>
                     <w:rPr>
                       <w:rFonts w:ascii="Calibri" w:eastAsia="Times New Roman" w:hAnsi="Calibri" w:cs="Calibri"/>
                       <w:color w:val="000000"/>
@@ -828,7 +788,7 @@
                       <w:color w:val="000000"/>
                       <w:lang w:eastAsia="es-CO"/>
                     </w:rPr>
-                    <w:t>2</w:t>
+                    <w:t>~4x</w:t>
                   </w:r>
                 </w:p>
               </w:tc>
@@ -849,7 +809,6 @@
                 <w:p>
                   <w:pPr>
                     <w:spacing w:after="0" w:line="240" w:lineRule="auto"/>
-                    <w:jc w:val="right"/>
                     <w:rPr>
                       <w:rFonts w:ascii="Calibri" w:eastAsia="Times New Roman" w:hAnsi="Calibri" w:cs="Calibri"/>
                       <w:color w:val="000000"/>
@@ -862,7 +821,7 @@
                       <w:color w:val="000000"/>
                       <w:lang w:eastAsia="es-CO"/>
                     </w:rPr>
-                    <w:t>1</w:t>
+                    <w:t>~5x</w:t>
                   </w:r>
                 </w:p>
               </w:tc>
@@ -883,7 +842,6 @@
                 <w:p>
                   <w:pPr>
                     <w:spacing w:after="0" w:line="240" w:lineRule="auto"/>
-                    <w:jc w:val="right"/>
                     <w:rPr>
                       <w:rFonts w:ascii="Calibri" w:eastAsia="Times New Roman" w:hAnsi="Calibri" w:cs="Calibri"/>
                       <w:color w:val="000000"/>
@@ -896,7 +854,7 @@
                       <w:color w:val="000000"/>
                       <w:lang w:eastAsia="es-CO"/>
                     </w:rPr>
-                    <w:t>1</w:t>
+                    <w:t>~6x</w:t>
                   </w:r>
                 </w:p>
               </w:tc>
@@ -917,7 +875,6 @@
                 <w:p>
                   <w:pPr>
                     <w:spacing w:after="0" w:line="240" w:lineRule="auto"/>
-                    <w:jc w:val="right"/>
                     <w:rPr>
                       <w:rFonts w:ascii="Calibri" w:eastAsia="Times New Roman" w:hAnsi="Calibri" w:cs="Calibri"/>
                       <w:color w:val="000000"/>
@@ -930,7 +887,7 @@
                       <w:color w:val="000000"/>
                       <w:lang w:eastAsia="es-CO"/>
                     </w:rPr>
-                    <w:t>1</w:t>
+                    <w:t>~7x</w:t>
                   </w:r>
                 </w:p>
               </w:tc>
@@ -951,7 +908,6 @@
                 <w:p>
                   <w:pPr>
                     <w:spacing w:after="0" w:line="240" w:lineRule="auto"/>
-                    <w:jc w:val="right"/>
                     <w:rPr>
                       <w:rFonts w:ascii="Calibri" w:eastAsia="Times New Roman" w:hAnsi="Calibri" w:cs="Calibri"/>
                       <w:color w:val="000000"/>
@@ -964,7 +920,7 @@
                       <w:color w:val="000000"/>
                       <w:lang w:eastAsia="es-CO"/>
                     </w:rPr>
-                    <w:t>1</w:t>
+                    <w:t>~8x</w:t>
                   </w:r>
                 </w:p>
               </w:tc>
@@ -985,7 +941,6 @@
                 <w:p>
                   <w:pPr>
                     <w:spacing w:after="0" w:line="240" w:lineRule="auto"/>
-                    <w:jc w:val="right"/>
                     <w:rPr>
                       <w:rFonts w:ascii="Calibri" w:eastAsia="Times New Roman" w:hAnsi="Calibri" w:cs="Calibri"/>
                       <w:color w:val="000000"/>
@@ -998,7 +953,7 @@
                       <w:color w:val="000000"/>
                       <w:lang w:eastAsia="es-CO"/>
                     </w:rPr>
-                    <w:t>2</w:t>
+                    <w:t>~9x</w:t>
                   </w:r>
                 </w:p>
               </w:tc>
@@ -1024,7 +979,6 @@
                 <w:p>
                   <w:pPr>
                     <w:spacing w:after="0" w:line="240" w:lineRule="auto"/>
-                    <w:jc w:val="right"/>
                     <w:rPr>
                       <w:rFonts w:ascii="Calibri" w:eastAsia="Times New Roman" w:hAnsi="Calibri" w:cs="Calibri"/>
                       <w:color w:val="000000"/>
@@ -1037,7 +991,7 @@
                       <w:color w:val="000000"/>
                       <w:lang w:eastAsia="es-CO"/>
                     </w:rPr>
-                    <w:t>1</w:t>
+                    <w:t>~1x</w:t>
                   </w:r>
                 </w:p>
               </w:tc>
@@ -1058,7 +1012,6 @@
                 <w:p>
                   <w:pPr>
                     <w:spacing w:after="0" w:line="240" w:lineRule="auto"/>
-                    <w:jc w:val="right"/>
                     <w:rPr>
                       <w:rFonts w:ascii="Calibri" w:eastAsia="Times New Roman" w:hAnsi="Calibri" w:cs="Calibri"/>
                       <w:color w:val="000000"/>
@@ -1071,7 +1024,7 @@
                       <w:color w:val="000000"/>
                       <w:lang w:eastAsia="es-CO"/>
                     </w:rPr>
-                    <w:t>1</w:t>
+                    <w:t>~2x</w:t>
                   </w:r>
                 </w:p>
               </w:tc>
@@ -1092,7 +1045,6 @@
                 <w:p>
                   <w:pPr>
                     <w:spacing w:after="0" w:line="240" w:lineRule="auto"/>
-                    <w:jc w:val="right"/>
                     <w:rPr>
                       <w:rFonts w:ascii="Calibri" w:eastAsia="Times New Roman" w:hAnsi="Calibri" w:cs="Calibri"/>
                       <w:color w:val="000000"/>
@@ -1105,7 +1057,7 @@
                       <w:color w:val="000000"/>
                       <w:lang w:eastAsia="es-CO"/>
                     </w:rPr>
-                    <w:t>2</w:t>
+                    <w:t>3o</w:t>
                   </w:r>
                 </w:p>
               </w:tc>
@@ -1126,7 +1078,6 @@
                 <w:p>
                   <w:pPr>
                     <w:spacing w:after="0" w:line="240" w:lineRule="auto"/>
-                    <w:jc w:val="right"/>
                     <w:rPr>
                       <w:rFonts w:ascii="Calibri" w:eastAsia="Times New Roman" w:hAnsi="Calibri" w:cs="Calibri"/>
                       <w:color w:val="000000"/>
@@ -1139,7 +1090,7 @@
                       <w:color w:val="000000"/>
                       <w:lang w:eastAsia="es-CO"/>
                     </w:rPr>
-                    <w:t>2</w:t>
+                    <w:t>~4x</w:t>
                   </w:r>
                 </w:p>
               </w:tc>
@@ -1160,7 +1111,6 @@
                 <w:p>
                   <w:pPr>
                     <w:spacing w:after="0" w:line="240" w:lineRule="auto"/>
-                    <w:jc w:val="right"/>
                     <w:rPr>
                       <w:rFonts w:ascii="Calibri" w:eastAsia="Times New Roman" w:hAnsi="Calibri" w:cs="Calibri"/>
                       <w:color w:val="000000"/>
@@ -1173,7 +1123,7 @@
                       <w:color w:val="000000"/>
                       <w:lang w:eastAsia="es-CO"/>
                     </w:rPr>
-                    <w:t>1</w:t>
+                    <w:t>5o</w:t>
                   </w:r>
                 </w:p>
               </w:tc>
@@ -1194,7 +1144,6 @@
                 <w:p>
                   <w:pPr>
                     <w:spacing w:after="0" w:line="240" w:lineRule="auto"/>
-                    <w:jc w:val="right"/>
                     <w:rPr>
                       <w:rFonts w:ascii="Calibri" w:eastAsia="Times New Roman" w:hAnsi="Calibri" w:cs="Calibri"/>
                       <w:color w:val="000000"/>
@@ -1207,7 +1156,7 @@
                       <w:color w:val="000000"/>
                       <w:lang w:eastAsia="es-CO"/>
                     </w:rPr>
-                    <w:t>2</w:t>
+                    <w:t>~6x</w:t>
                   </w:r>
                 </w:p>
               </w:tc>
@@ -1228,7 +1177,6 @@
                 <w:p>
                   <w:pPr>
                     <w:spacing w:after="0" w:line="240" w:lineRule="auto"/>
-                    <w:jc w:val="right"/>
                     <w:rPr>
                       <w:rFonts w:ascii="Calibri" w:eastAsia="Times New Roman" w:hAnsi="Calibri" w:cs="Calibri"/>
                       <w:color w:val="000000"/>
@@ -1241,7 +1189,7 @@
                       <w:color w:val="000000"/>
                       <w:lang w:eastAsia="es-CO"/>
                     </w:rPr>
-                    <w:t>1</w:t>
+                    <w:t>7x</w:t>
                   </w:r>
                 </w:p>
               </w:tc>
@@ -1262,7 +1210,6 @@
                 <w:p>
                   <w:pPr>
                     <w:spacing w:after="0" w:line="240" w:lineRule="auto"/>
-                    <w:jc w:val="right"/>
                     <w:rPr>
                       <w:rFonts w:ascii="Calibri" w:eastAsia="Times New Roman" w:hAnsi="Calibri" w:cs="Calibri"/>
                       <w:color w:val="000000"/>
@@ -1275,7 +1222,7 @@
                       <w:color w:val="000000"/>
                       <w:lang w:eastAsia="es-CO"/>
                     </w:rPr>
-                    <w:t>2</w:t>
+                    <w:t>~8x</w:t>
                   </w:r>
                 </w:p>
               </w:tc>
@@ -1296,7 +1243,6 @@
                 <w:p>
                   <w:pPr>
                     <w:spacing w:after="0" w:line="240" w:lineRule="auto"/>
-                    <w:jc w:val="right"/>
                     <w:rPr>
                       <w:rFonts w:ascii="Calibri" w:eastAsia="Times New Roman" w:hAnsi="Calibri" w:cs="Calibri"/>
                       <w:color w:val="000000"/>
@@ -1309,7 +1255,7 @@
                       <w:color w:val="000000"/>
                       <w:lang w:eastAsia="es-CO"/>
                     </w:rPr>
-                    <w:t>1</w:t>
+                    <w:t>~9x</w:t>
                   </w:r>
                 </w:p>
               </w:tc>
@@ -1335,7 +1281,6 @@
                 <w:p>
                   <w:pPr>
                     <w:spacing w:after="0" w:line="240" w:lineRule="auto"/>
-                    <w:jc w:val="right"/>
                     <w:rPr>
                       <w:rFonts w:ascii="Calibri" w:eastAsia="Times New Roman" w:hAnsi="Calibri" w:cs="Calibri"/>
                       <w:color w:val="000000"/>
@@ -1348,7 +1293,7 @@
                       <w:color w:val="000000"/>
                       <w:lang w:eastAsia="es-CO"/>
                     </w:rPr>
-                    <w:t>1</w:t>
+                    <w:t>~1x</w:t>
                   </w:r>
                 </w:p>
               </w:tc>
@@ -1369,7 +1314,6 @@
                 <w:p>
                   <w:pPr>
                     <w:spacing w:after="0" w:line="240" w:lineRule="auto"/>
-                    <w:jc w:val="right"/>
                     <w:rPr>
                       <w:rFonts w:ascii="Calibri" w:eastAsia="Times New Roman" w:hAnsi="Calibri" w:cs="Calibri"/>
                       <w:color w:val="000000"/>
@@ -1382,7 +1326,7 @@
                       <w:color w:val="000000"/>
                       <w:lang w:eastAsia="es-CO"/>
                     </w:rPr>
-                    <w:t>2</w:t>
+                    <w:t>~2x</w:t>
                   </w:r>
                 </w:p>
               </w:tc>
@@ -1403,7 +1347,6 @@
                 <w:p>
                   <w:pPr>
                     <w:spacing w:after="0" w:line="240" w:lineRule="auto"/>
-                    <w:jc w:val="right"/>
                     <w:rPr>
                       <w:rFonts w:ascii="Calibri" w:eastAsia="Times New Roman" w:hAnsi="Calibri" w:cs="Calibri"/>
                       <w:color w:val="000000"/>
@@ -1416,7 +1359,7 @@
                       <w:color w:val="000000"/>
                       <w:lang w:eastAsia="es-CO"/>
                     </w:rPr>
-                    <w:t>1</w:t>
+                    <w:t>~3x</w:t>
                   </w:r>
                 </w:p>
               </w:tc>
@@ -1437,7 +1380,6 @@
                 <w:p>
                   <w:pPr>
                     <w:spacing w:after="0" w:line="240" w:lineRule="auto"/>
-                    <w:jc w:val="right"/>
                     <w:rPr>
                       <w:rFonts w:ascii="Calibri" w:eastAsia="Times New Roman" w:hAnsi="Calibri" w:cs="Calibri"/>
                       <w:color w:val="000000"/>
@@ -1450,7 +1392,7 @@
                       <w:color w:val="000000"/>
                       <w:lang w:eastAsia="es-CO"/>
                     </w:rPr>
-                    <w:t>2</w:t>
+                    <w:t>4o</w:t>
                   </w:r>
                 </w:p>
               </w:tc>
@@ -1471,7 +1413,6 @@
                 <w:p>
                   <w:pPr>
                     <w:spacing w:after="0" w:line="240" w:lineRule="auto"/>
-                    <w:jc w:val="right"/>
                     <w:rPr>
                       <w:rFonts w:ascii="Calibri" w:eastAsia="Times New Roman" w:hAnsi="Calibri" w:cs="Calibri"/>
                       <w:color w:val="000000"/>
@@ -1484,7 +1425,7 @@
                       <w:color w:val="000000"/>
                       <w:lang w:eastAsia="es-CO"/>
                     </w:rPr>
-                    <w:t>1</w:t>
+                    <w:t>5o</w:t>
                   </w:r>
                 </w:p>
               </w:tc>
@@ -1505,7 +1446,6 @@
                 <w:p>
                   <w:pPr>
                     <w:spacing w:after="0" w:line="240" w:lineRule="auto"/>
-                    <w:jc w:val="right"/>
                     <w:rPr>
                       <w:rFonts w:ascii="Calibri" w:eastAsia="Times New Roman" w:hAnsi="Calibri" w:cs="Calibri"/>
                       <w:color w:val="000000"/>
@@ -1518,7 +1458,7 @@
                       <w:color w:val="000000"/>
                       <w:lang w:eastAsia="es-CO"/>
                     </w:rPr>
-                    <w:t>2</w:t>
+                    <w:t>6x</w:t>
                   </w:r>
                 </w:p>
               </w:tc>
@@ -1539,7 +1479,6 @@
                 <w:p>
                   <w:pPr>
                     <w:spacing w:after="0" w:line="240" w:lineRule="auto"/>
-                    <w:jc w:val="right"/>
                     <w:rPr>
                       <w:rFonts w:ascii="Calibri" w:eastAsia="Times New Roman" w:hAnsi="Calibri" w:cs="Calibri"/>
                       <w:color w:val="000000"/>
@@ -1552,7 +1491,7 @@
                       <w:color w:val="000000"/>
                       <w:lang w:eastAsia="es-CO"/>
                     </w:rPr>
-                    <w:t>1</w:t>
+                    <w:t>~7x</w:t>
                   </w:r>
                 </w:p>
               </w:tc>
@@ -1573,7 +1512,6 @@
                 <w:p>
                   <w:pPr>
                     <w:spacing w:after="0" w:line="240" w:lineRule="auto"/>
-                    <w:jc w:val="right"/>
                     <w:rPr>
                       <w:rFonts w:ascii="Calibri" w:eastAsia="Times New Roman" w:hAnsi="Calibri" w:cs="Calibri"/>
                       <w:color w:val="000000"/>
@@ -1586,7 +1524,7 @@
                       <w:color w:val="000000"/>
                       <w:lang w:eastAsia="es-CO"/>
                     </w:rPr>
-                    <w:t>1</w:t>
+                    <w:t>~8x</w:t>
                   </w:r>
                 </w:p>
               </w:tc>
@@ -1607,7 +1545,6 @@
                 <w:p>
                   <w:pPr>
                     <w:spacing w:after="0" w:line="240" w:lineRule="auto"/>
-                    <w:jc w:val="right"/>
                     <w:rPr>
                       <w:rFonts w:ascii="Calibri" w:eastAsia="Times New Roman" w:hAnsi="Calibri" w:cs="Calibri"/>
                       <w:color w:val="000000"/>
@@ -1620,7 +1557,7 @@
                       <w:color w:val="000000"/>
                       <w:lang w:eastAsia="es-CO"/>
                     </w:rPr>
-                    <w:t>2</w:t>
+                    <w:t>~9x</w:t>
                   </w:r>
                 </w:p>
               </w:tc>
@@ -1691,10 +1628,7 @@
           <w:p/>
           <w:p>
             <w:r>
-              <w:t>Trabajo</w:t>
-            </w:r>
-            <w:r>
-              <w:t>.py</w:t>
+              <w:t>Trabajo.py</w:t>
             </w:r>
           </w:p>
           <w:p/>
@@ -1708,10 +1642,7 @@
             </w:r>
             <w:proofErr w:type="spellEnd"/>
             <w:r>
-              <w:t xml:space="preserve"> de tableros de </w:t>
-            </w:r>
-            <w:r>
-              <w:t>tamaño 3x3</w:t>
+              <w:t xml:space="preserve"> de tableros de tamaño 3x3</w:t>
             </w:r>
           </w:p>
           <w:p>
@@ -1721,43 +1652,74 @@
           </w:p>
           <w:p>
             <w:r>
-              <w:t xml:space="preserve"># el literal es </w:t>
-            </w:r>
-            <w:r>
-              <w:t xml:space="preserve">igual a 1 hay una x, 2 igual a circulo y 3 </w:t>
+              <w:t># el literal es igual a 1</w:t>
+            </w:r>
+            <w:r>
+              <w:t>x</w:t>
+            </w:r>
+            <w:r>
+              <w:t xml:space="preserve"> hay una x</w:t>
+            </w:r>
+            <w:r>
+              <w:t xml:space="preserve"> en la casilla 1</w:t>
+            </w:r>
+            <w:r>
+              <w:t>, 2</w:t>
+            </w:r>
+            <w:r>
+              <w:t>o</w:t>
+            </w:r>
+            <w:r>
+              <w:t xml:space="preserve"> igual a circulo</w:t>
+            </w:r>
+            <w:r>
+              <w:t xml:space="preserve"> en la casilla 2</w:t>
+            </w:r>
+            <w:r>
+              <w:t xml:space="preserve"> y </w:t>
+            </w:r>
+            <w:r>
+              <w:t>~5x o ~6o</w:t>
+            </w:r>
+            <w:r>
+              <w:t xml:space="preserve"> </w:t>
+            </w:r>
+            <w:r>
+              <w:t>no debe haber x o circulo en la casilla 5, 6 respectivamente</w:t>
+            </w:r>
+            <w:r>
+              <w:t>.</w:t>
+            </w:r>
+          </w:p>
+          <w:p/>
+          <w:p>
+            <w:r>
+              <w:t xml:space="preserve"># Formato de la entrada: - las letras </w:t>
             </w:r>
             <w:proofErr w:type="spellStart"/>
             <w:r>
-              <w:t>vacio</w:t>
+              <w:t>proposionales</w:t>
             </w:r>
             <w:proofErr w:type="spellEnd"/>
             <w:r>
-              <w:t>.</w:t>
-            </w:r>
-          </w:p>
-          <w:p/>
-          <w:p>
-            <w:r>
-              <w:t xml:space="preserve"># Formato de la entrada: - las letras </w:t>
+              <w:t xml:space="preserve"> </w:t>
             </w:r>
             <w:proofErr w:type="spellStart"/>
             <w:r>
-              <w:t>proposionales</w:t>
+              <w:t>seran</w:t>
             </w:r>
             <w:proofErr w:type="spellEnd"/>
             <w:r>
-              <w:t xml:space="preserve"> </w:t>
-            </w:r>
-            <w:proofErr w:type="spellStart"/>
-            <w:r>
-              <w:t>seran</w:t>
-            </w:r>
-            <w:proofErr w:type="spellEnd"/>
-            <w:r>
-              <w:t xml:space="preserve">: 1, </w:t>
-            </w:r>
-            <w:r>
-              <w:t>2 o 3</w:t>
+              <w:t xml:space="preserve">: </w:t>
+            </w:r>
+            <w:r>
+              <w:t>x</w:t>
+            </w:r>
+            <w:r>
+              <w:t xml:space="preserve">, </w:t>
+            </w:r>
+            <w:r>
+              <w:t>o, ~x ~o</w:t>
             </w:r>
             <w:r>
               <w:t>;</w:t>
@@ -1765,45 +1727,56 @@
           </w:p>
           <w:p>
             <w:r>
-              <w:t>#                        - solo se aceptan literales (ej.</w:t>
-            </w:r>
-            <w:r>
-              <w:t>1,2,3,1,1,2</w:t>
+              <w:t>#                        - solo se aceptan literales (ej.1</w:t>
+            </w:r>
+            <w:r>
+              <w:t>x</w:t>
+            </w:r>
+            <w:r>
+              <w:t>,2</w:t>
+            </w:r>
+            <w:proofErr w:type="gramStart"/>
+            <w:r>
+              <w:t>x</w:t>
+            </w:r>
+            <w:r>
+              <w:t>,3</w:t>
+            </w:r>
+            <w:r>
+              <w:t>o</w:t>
+            </w:r>
+            <w:proofErr w:type="gramEnd"/>
+            <w:r>
+              <w:t>,1</w:t>
+            </w:r>
+            <w:r>
+              <w:t>o</w:t>
+            </w:r>
+            <w:r>
+              <w:t>,1</w:t>
+            </w:r>
+            <w:r>
+              <w:t>x</w:t>
+            </w:r>
+            <w:r>
+              <w:t>,</w:t>
+            </w:r>
+            <w:r>
+              <w:t>~</w:t>
+            </w:r>
+            <w:r>
+              <w:t>2</w:t>
+            </w:r>
+            <w:r>
+              <w:t>x</w:t>
             </w:r>
             <w:r>
               <w:t xml:space="preserve"> etc.)</w:t>
             </w:r>
           </w:p>
           <w:p>
-            <w:r>
-              <w:t xml:space="preserve"># Requiere </w:t>
-            </w:r>
-            <w:proofErr w:type="spellStart"/>
-            <w:r>
-              <w:t>tambien</w:t>
-            </w:r>
-            <w:proofErr w:type="spellEnd"/>
-            <w:r>
-              <w:t xml:space="preserve"> un numero natural, para servir de </w:t>
-            </w:r>
-            <w:proofErr w:type="spellStart"/>
-            <w:r>
-              <w:t>indice</w:t>
-            </w:r>
-            <w:proofErr w:type="spellEnd"/>
-            <w:r>
-              <w:t xml:space="preserve"> del tablero,</w:t>
-            </w:r>
-            <w:r>
-              <w:t xml:space="preserve"> lo hemos llamado “contadorInd”</w:t>
-            </w:r>
             <w:bookmarkStart w:id="0" w:name="_GoBack"/>
             <w:bookmarkEnd w:id="0"/>
-          </w:p>
-          <w:p>
-            <w:r>
-              <w:t># toda vez que puede solicitarse visualizar varios tableros.</w:t>
-            </w:r>
           </w:p>
         </w:tc>
         <w:tc>
@@ -2288,15 +2261,6 @@
   </w:num>
   <w:num w:numId="2">
     <w:abstractNumId w:val="0"/>
-    <w:lvlOverride w:ilvl="0"/>
-    <w:lvlOverride w:ilvl="1"/>
-    <w:lvlOverride w:ilvl="2"/>
-    <w:lvlOverride w:ilvl="3"/>
-    <w:lvlOverride w:ilvl="4"/>
-    <w:lvlOverride w:ilvl="5"/>
-    <w:lvlOverride w:ilvl="6"/>
-    <w:lvlOverride w:ilvl="7"/>
-    <w:lvlOverride w:ilvl="8"/>
   </w:num>
 </w:numbering>
 </file>
@@ -2424,6 +2388,7 @@
     <w:lsdException w:name="HTML Sample" w:semiHidden="1" w:unhideWhenUsed="1"/>
     <w:lsdException w:name="HTML Typewriter" w:semiHidden="1" w:unhideWhenUsed="1"/>
     <w:lsdException w:name="HTML Variable" w:semiHidden="1" w:unhideWhenUsed="1"/>
+    <w:lsdException w:name="Normal Table" w:semiHidden="1" w:unhideWhenUsed="1"/>
     <w:lsdException w:name="annotation subject" w:semiHidden="1" w:unhideWhenUsed="1"/>
     <w:lsdException w:name="No List" w:semiHidden="1" w:unhideWhenUsed="1"/>
     <w:lsdException w:name="Outline List 1" w:semiHidden="1" w:unhideWhenUsed="1"/>
@@ -2467,8 +2432,10 @@
     <w:lsdException w:name="Table Elegant" w:semiHidden="1" w:unhideWhenUsed="1"/>
     <w:lsdException w:name="Table Professional" w:semiHidden="1" w:unhideWhenUsed="1"/>
     <w:lsdException w:name="Table Subtle 1" w:semiHidden="1" w:unhideWhenUsed="1"/>
+    <w:lsdException w:name="Table Subtle 2" w:semiHidden="1" w:unhideWhenUsed="1"/>
     <w:lsdException w:name="Table Web 1" w:semiHidden="1" w:unhideWhenUsed="1"/>
     <w:lsdException w:name="Table Web 2" w:semiHidden="1" w:unhideWhenUsed="1"/>
+    <w:lsdException w:name="Table Web 3" w:semiHidden="1" w:unhideWhenUsed="1"/>
     <w:lsdException w:name="Balloon Text" w:semiHidden="1" w:unhideWhenUsed="1"/>
     <w:lsdException w:name="Table Grid" w:uiPriority="39"/>
     <w:lsdException w:name="Table Theme" w:semiHidden="1" w:unhideWhenUsed="1"/>

</xml_diff>